<commit_message>
Adicionado a palavra OK em uma lista de tarefas
</commit_message>
<xml_diff>
--- a/Engenharia de Software III.docx
+++ b/Engenharia de Software III.docx
@@ -156,6 +156,24 @@
           <w:t>https://rogerdudler.github.io/git-guide/index.pt_BR.html</w:t>
         </w:r>
       </w:hyperlink>
+      <w:r>
+        <w:rPr>
+          <w:rStyle w:val="Hyperlink"/>
+          <w:u w:val="none"/>
+        </w:rPr>
+        <w:t xml:space="preserve"> </w:t>
+      </w:r>
+      <w:r>
+        <w:rPr>
+          <w:rStyle w:val="Hyperlink"/>
+          <w:b/>
+          <w:color w:val="FF0000"/>
+          <w:u w:val="none"/>
+        </w:rPr>
+        <w:t xml:space="preserve">ok </w:t>
+      </w:r>
+      <w:bookmarkStart w:id="0" w:name="_GoBack"/>
+      <w:bookmarkEnd w:id="0"/>
     </w:p>
     <w:p>
       <w:r>
@@ -269,10 +287,16 @@
       </w:hyperlink>
     </w:p>
     <w:p>
+      <w:pPr>
+        <w:rPr>
+          <w:lang w:val="en-US"/>
+        </w:rPr>
+      </w:pPr>
       <w:hyperlink r:id="rId11" w:history="1">
         <w:r>
           <w:rPr>
             <w:rStyle w:val="Hyperlink"/>
+            <w:lang w:val="en-US"/>
           </w:rPr>
           <w:t>https://fullcycle.com.br/git-e-github/</w:t>
         </w:r>
@@ -363,10 +387,7 @@
         </w:r>
       </w:hyperlink>
     </w:p>
-    <w:p>
-      <w:bookmarkStart w:id="0" w:name="_GoBack"/>
-      <w:bookmarkEnd w:id="0"/>
-    </w:p>
+    <w:p/>
     <w:p/>
     <w:sectPr>
       <w:pgSz w:w="11906" w:h="16838"/>

</xml_diff>